<commit_message>
Final Report (Proof Read)
</commit_message>
<xml_diff>
--- a/cps/docs/CPS Report.docx
+++ b/cps/docs/CPS Report.docx
@@ -931,10 +931,18 @@
         </w:rPr>
         <w:t>:</w:t>
       </w:r>
-    </w:p>
-    <w:p>
-      <w:r>
-        <w:t xml:space="preserve">Arduino Fio supports both digital inputs and Analog inputs. We have used two analog sensors for our purpose. We have used an analog temperature sensor and a moisture sensor to connect to the Arduino Fio board. </w:t>
+      <w:bookmarkStart w:id="0" w:name="_GoBack"/>
+      <w:bookmarkEnd w:id="0"/>
+    </w:p>
+    <w:p>
+      <w:r>
+        <w:t>Arduino Fio su</w:t>
+      </w:r>
+      <w:r>
+        <w:t>pports both digital inputs and a</w:t>
+      </w:r>
+      <w:r>
+        <w:t xml:space="preserve">nalog inputs. We have used two analog sensors for our purpose. We have used an analog temperature sensor and a moisture sensor to connect to the Arduino Fio board. </w:t>
       </w:r>
     </w:p>
     <w:p>
@@ -1470,10 +1478,7 @@
         <w:t xml:space="preserve"> returned in</w:t>
       </w:r>
       <w:r>
-        <w:t xml:space="preserve"> units ranging from 0 to 1024 dep</w:t>
-      </w:r>
-      <w:r>
-        <w:t>ending on degree of saturation.</w:t>
+        <w:t xml:space="preserve"> units ranging from 0 to 1024 depending on degree of saturation.</w:t>
       </w:r>
     </w:p>
     <w:p>
@@ -2400,8 +2405,6 @@
         <w:lastRenderedPageBreak/>
         <w:t>Random Project Snaps:</w:t>
       </w:r>
-      <w:bookmarkStart w:id="0" w:name="_GoBack"/>
-      <w:bookmarkEnd w:id="0"/>
       <w:r>
         <w:rPr>
           <w:b/>

</xml_diff>